<commit_message>
Fix some typos and remove unused file
</commit_message>
<xml_diff>
--- a/resume.docx
+++ b/resume.docx
@@ -176,7 +176,21 @@
                 <w:rStyle w:val="Emphasis"/>
                 <w:color w:val="009688"/>
               </w:rPr>
-              <w:t xml:space="preserve"> Key Inc.</w:t>
+              <w:t xml:space="preserve"> Key</w:t>
+            </w:r>
+            <w:r>
+              <w:rPr>
+                <w:rStyle w:val="Emphasis"/>
+                <w:color w:val="009688"/>
+              </w:rPr>
+              <w:t>,</w:t>
+            </w:r>
+            <w:r>
+              <w:rPr>
+                <w:rStyle w:val="Emphasis"/>
+                <w:color w:val="009688"/>
+              </w:rPr>
+              <w:t xml:space="preserve"> Inc.</w:t>
             </w:r>
             <w:r>
               <w:rPr>
@@ -241,14 +255,6 @@
                 <w:i w:val="0"/>
                 <w:iCs w:val="0"/>
               </w:rPr>
-              <w:t xml:space="preserve"> </w:t>
-            </w:r>
-            <w:r>
-              <w:rPr>
-                <w:rStyle w:val="Emphasis"/>
-                <w:i w:val="0"/>
-                <w:iCs w:val="0"/>
-              </w:rPr>
               <w:t>August 2014 - Present</w:t>
             </w:r>
           </w:p>
@@ -287,7 +293,7 @@
               <w:ind w:right="0"/>
             </w:pPr>
             <w:r>
-              <w:t>Lead and scaled</w:t>
+              <w:t>Led and scaled</w:t>
             </w:r>
             <w:r>
               <w:t xml:space="preserve"> the engineering team from 2 students to 11 professional engineers</w:t>
@@ -358,7 +364,12 @@
               <w:ind w:right="0"/>
             </w:pPr>
             <w:r>
-              <w:t>Built complex user attendance and hours tracking system</w:t>
+              <w:t>Built complex user attendance and hou</w:t>
+            </w:r>
+            <w:bookmarkStart w:id="1" w:name="_GoBack"/>
+            <w:bookmarkEnd w:id="1"/>
+            <w:r>
+              <w:t>rs tracking system</w:t>
             </w:r>
           </w:p>
         </w:tc>
@@ -1076,12 +1087,7 @@
               </w:rPr>
             </w:pPr>
             <w:r>
-              <w:t>Direct liaison to Student Affairs I</w:t>
-            </w:r>
-            <w:bookmarkStart w:id="1" w:name="_GoBack"/>
-            <w:bookmarkEnd w:id="1"/>
-            <w:r>
-              <w:t>nformation Systems Management. Managed and maintained entire department of over $100k worth of hardware and software equipment. Developed and maintained department website.</w:t>
+              <w:t>Direct liaison to Student Affairs Information Systems Management. Managed and maintained entire department of over $100k worth of hardware and software equipment. Developed and maintained department website.</w:t>
             </w:r>
           </w:p>
         </w:tc>
@@ -27896,7 +27902,7 @@
     <w:charset w:val="00"/>
     <w:family w:val="roman"/>
     <w:pitch w:val="variable"/>
-    <w:sig w:usb0="E00002FF" w:usb1="400004FF" w:usb2="00000000" w:usb3="00000000" w:csb0="0000019F" w:csb1="00000000"/>
+    <w:sig w:usb0="E00006FF" w:usb1="420024FF" w:usb2="02000000" w:usb3="00000000" w:csb0="0000019F" w:csb1="00000000"/>
   </w:font>
   <w:font w:name="Courier New">
     <w:panose1 w:val="02070309020205020404"/>
@@ -27945,7 +27951,7 @@
     <w:charset w:val="00"/>
     <w:family w:val="swiss"/>
     <w:pitch w:val="variable"/>
-    <w:sig w:usb0="E0002EFF" w:usb1="C0007843" w:usb2="00000009" w:usb3="00000000" w:csb0="000001FF" w:csb1="00000000"/>
+    <w:sig w:usb0="E0002EFF" w:usb1="C000785B" w:usb2="00000009" w:usb3="00000000" w:csb0="000001FF" w:csb1="00000000"/>
   </w:font>
   <w:font w:name="Calibri Light">
     <w:panose1 w:val="020F0302020204030204"/>
@@ -27979,6 +27985,7 @@
     <w:rsid w:val="0044681C"/>
     <w:rsid w:val="004C2A5F"/>
     <w:rsid w:val="00590521"/>
+    <w:rsid w:val="00791DD5"/>
   </w:rsids>
   <m:mathPr>
     <m:mathFont m:val="Cambria Math"/>
@@ -28838,26 +28845,6 @@
 </file>
 
 <file path=customXml/item1.xml><?xml version="1.0" encoding="utf-8"?>
-<?mso-contentType ?>
-<FormTemplates xmlns="http://schemas.microsoft.com/sharepoint/v3/contenttype/forms">
-  <Display>DocumentLibraryForm</Display>
-  <Edit>DocumentLibraryForm</Edit>
-  <New>DocumentLibraryForm</New>
-</FormTemplates>
-</file>
-
-<file path=customXml/item2.xml><?xml version="1.0" encoding="utf-8"?>
-<p:properties xmlns:p="http://schemas.microsoft.com/office/2006/metadata/properties" xmlns:xsi="http://www.w3.org/2001/XMLSchema-instance" xmlns:pc="http://schemas.microsoft.com/office/infopath/2007/PartnerControls">
-  <documentManagement>
-    <VSO_x0020_item_x0020_id xmlns="40262f94-9f35-4ac3-9a90-690165a166b7" xsi:nil="true"/>
-    <Assetid_x0020_ xmlns="40262f94-9f35-4ac3-9a90-690165a166b7" xsi:nil="true"/>
-    <Item_x0020_Details xmlns="40262f94-9f35-4ac3-9a90-690165a166b7" xsi:nil="true"/>
-    <Template_x0020_details xmlns="40262f94-9f35-4ac3-9a90-690165a166b7" xsi:nil="true"/>
-  </documentManagement>
-</p:properties>
-</file>
-
-<file path=customXml/item3.xml><?xml version="1.0" encoding="utf-8"?>
 <ct:contentTypeSchema xmlns:ct="http://schemas.microsoft.com/office/2006/metadata/contentType" xmlns:ma="http://schemas.microsoft.com/office/2006/metadata/properties/metaAttributes" ct:_="" ma:_="" ma:contentTypeName="Document" ma:contentTypeID="0x010100AA3F7D94069FF64A86F7DFF56D60E3BE" ma:contentTypeVersion="6" ma:contentTypeDescription="Create a new document." ma:contentTypeScope="" ma:versionID="c32302c77d4085ecf495bdddb7f5e889">
   <xsd:schema xmlns:xsd="http://www.w3.org/2001/XMLSchema" xmlns:xs="http://www.w3.org/2001/XMLSchema" xmlns:p="http://schemas.microsoft.com/office/2006/metadata/properties" xmlns:ns2="a4f35948-e619-41b3-aa29-22878b09cfd2" xmlns:ns3="40262f94-9f35-4ac3-9a90-690165a166b7" targetNamespace="http://schemas.microsoft.com/office/2006/metadata/properties" ma:root="true" ma:fieldsID="4ab5ae46be95f9d0be6107e8200be7a2" ns2:_="" ns3:_="">
     <xsd:import namespace="a4f35948-e619-41b3-aa29-22878b09cfd2"/>
@@ -29038,29 +29025,31 @@
 </ct:contentTypeSchema>
 </file>
 
+<file path=customXml/item2.xml><?xml version="1.0" encoding="utf-8"?>
+<p:properties xmlns:p="http://schemas.microsoft.com/office/2006/metadata/properties" xmlns:xsi="http://www.w3.org/2001/XMLSchema-instance" xmlns:pc="http://schemas.microsoft.com/office/infopath/2007/PartnerControls">
+  <documentManagement>
+    <VSO_x0020_item_x0020_id xmlns="40262f94-9f35-4ac3-9a90-690165a166b7" xsi:nil="true"/>
+    <Assetid_x0020_ xmlns="40262f94-9f35-4ac3-9a90-690165a166b7" xsi:nil="true"/>
+    <Item_x0020_Details xmlns="40262f94-9f35-4ac3-9a90-690165a166b7" xsi:nil="true"/>
+    <Template_x0020_details xmlns="40262f94-9f35-4ac3-9a90-690165a166b7" xsi:nil="true"/>
+  </documentManagement>
+</p:properties>
+</file>
+
+<file path=customXml/item3.xml><?xml version="1.0" encoding="utf-8"?>
+<?mso-contentType ?>
+<FormTemplates xmlns="http://schemas.microsoft.com/sharepoint/v3/contenttype/forms">
+  <Display>DocumentLibraryForm</Display>
+  <Edit>DocumentLibraryForm</Edit>
+  <New>DocumentLibraryForm</New>
+</FormTemplates>
+</file>
+
 <file path=customXml/item4.xml><?xml version="1.0" encoding="utf-8"?>
 <b:Sources xmlns:b="http://schemas.openxmlformats.org/officeDocument/2006/bibliography" xmlns="http://schemas.openxmlformats.org/officeDocument/2006/bibliography" SelectedStyle="\APASixthEditionOfficeOnline.xsl" StyleName="APA" Version="6"/>
 </file>
 
 <file path=customXml/itemProps1.xml><?xml version="1.0" encoding="utf-8"?>
-<ds:datastoreItem xmlns:ds="http://schemas.openxmlformats.org/officeDocument/2006/customXml" ds:itemID="{9C73A5C2-F7B1-4844-B3EF-33B7D0853518}">
-  <ds:schemaRefs>
-    <ds:schemaRef ds:uri="http://schemas.microsoft.com/sharepoint/v3/contenttype/forms"/>
-  </ds:schemaRefs>
-</ds:datastoreItem>
-</file>
-
-<file path=customXml/itemProps2.xml><?xml version="1.0" encoding="utf-8"?>
-<ds:datastoreItem xmlns:ds="http://schemas.openxmlformats.org/officeDocument/2006/customXml" ds:itemID="{B10A99BC-CF1C-4A2A-90F1-837BE596B6DA}">
-  <ds:schemaRefs>
-    <ds:schemaRef ds:uri="http://schemas.microsoft.com/office/2006/metadata/properties"/>
-    <ds:schemaRef ds:uri="http://schemas.microsoft.com/office/infopath/2007/PartnerControls"/>
-    <ds:schemaRef ds:uri="40262f94-9f35-4ac3-9a90-690165a166b7"/>
-  </ds:schemaRefs>
-</ds:datastoreItem>
-</file>
-
-<file path=customXml/itemProps3.xml><?xml version="1.0" encoding="utf-8"?>
 <ds:datastoreItem xmlns:ds="http://schemas.openxmlformats.org/officeDocument/2006/customXml" ds:itemID="{49AB8320-892F-4E54-AE4B-E22BD0EB0775}">
   <ds:schemaRefs>
     <ds:schemaRef ds:uri="http://schemas.microsoft.com/office/2006/metadata/contentType"/>
@@ -29079,8 +29068,26 @@
 </ds:datastoreItem>
 </file>
 
+<file path=customXml/itemProps2.xml><?xml version="1.0" encoding="utf-8"?>
+<ds:datastoreItem xmlns:ds="http://schemas.openxmlformats.org/officeDocument/2006/customXml" ds:itemID="{B10A99BC-CF1C-4A2A-90F1-837BE596B6DA}">
+  <ds:schemaRefs>
+    <ds:schemaRef ds:uri="http://schemas.microsoft.com/office/2006/metadata/properties"/>
+    <ds:schemaRef ds:uri="http://schemas.microsoft.com/office/infopath/2007/PartnerControls"/>
+    <ds:schemaRef ds:uri="40262f94-9f35-4ac3-9a90-690165a166b7"/>
+  </ds:schemaRefs>
+</ds:datastoreItem>
+</file>
+
+<file path=customXml/itemProps3.xml><?xml version="1.0" encoding="utf-8"?>
+<ds:datastoreItem xmlns:ds="http://schemas.openxmlformats.org/officeDocument/2006/customXml" ds:itemID="{9C73A5C2-F7B1-4844-B3EF-33B7D0853518}">
+  <ds:schemaRefs>
+    <ds:schemaRef ds:uri="http://schemas.microsoft.com/sharepoint/v3/contenttype/forms"/>
+  </ds:schemaRefs>
+</ds:datastoreItem>
+</file>
+
 <file path=customXml/itemProps4.xml><?xml version="1.0" encoding="utf-8"?>
-<ds:datastoreItem xmlns:ds="http://schemas.openxmlformats.org/officeDocument/2006/customXml" ds:itemID="{FCA868A7-8D84-490B-9AF7-8C5804737DD4}">
+<ds:datastoreItem xmlns:ds="http://schemas.openxmlformats.org/officeDocument/2006/customXml" ds:itemID="{FB75C2C6-B850-4DB3-989C-90F099D5F11A}">
   <ds:schemaRefs>
     <ds:schemaRef ds:uri="http://schemas.openxmlformats.org/officeDocument/2006/bibliography"/>
   </ds:schemaRefs>

</xml_diff>